<commit_message>
Informe de avance de pruebas y reporte Sonar Qube
</commit_message>
<xml_diff>
--- a/4. Evidencia casos de prueba.docx
+++ b/4. Evidencia casos de prueba.docx
@@ -156,19 +156,7 @@
           </w:tcPr>
           <w:p>
             <w:r>
-              <w:t xml:space="preserve">Se ingresan los valores </w:t>
-            </w:r>
-            <w:r>
-              <w:t>9</w:t>
-            </w:r>
-            <w:r>
-              <w:t xml:space="preserve"> y </w:t>
-            </w:r>
-            <w:r>
-              <w:t>1</w:t>
-            </w:r>
-            <w:r>
-              <w:t xml:space="preserve"> para realizar la suma</w:t>
+              <w:t>Se ingresan los valores 9 y 1 para realizar la suma</w:t>
             </w:r>
           </w:p>
           <w:p/>
@@ -186,14 +174,7 @@
                 <w:sz w:val="22"/>
                 <w:szCs w:val="22"/>
               </w:rPr>
-              <w:t xml:space="preserve">El resultado </w:t>
-            </w:r>
-            <w:r>
-              <w:rPr>
-                <w:sz w:val="22"/>
-                <w:szCs w:val="22"/>
-              </w:rPr>
-              <w:t>obtenido es 10</w:t>
+              <w:t>El resultado obtenido es 10</w:t>
             </w:r>
           </w:p>
           <w:p/>
@@ -343,10 +324,7 @@
           </w:tcPr>
           <w:p>
             <w:r>
-              <w:t>CP_</w:t>
-            </w:r>
-            <w:r>
-              <w:t>2</w:t>
+              <w:t>CP_2</w:t>
             </w:r>
           </w:p>
         </w:tc>
@@ -356,10 +334,7 @@
           </w:tcPr>
           <w:p>
             <w:r>
-              <w:t xml:space="preserve">Se ingresan los valores </w:t>
-            </w:r>
-            <w:r>
-              <w:t>10 y 2</w:t>
+              <w:t>Se ingresan los valores 10 y 2</w:t>
             </w:r>
           </w:p>
           <w:p/>
@@ -377,14 +352,7 @@
                 <w:sz w:val="22"/>
                 <w:szCs w:val="22"/>
               </w:rPr>
-              <w:t xml:space="preserve">El resultado obtenido es </w:t>
-            </w:r>
-            <w:r>
-              <w:rPr>
-                <w:sz w:val="22"/>
-                <w:szCs w:val="22"/>
-              </w:rPr>
-              <w:t>5</w:t>
+              <w:t>El resultado obtenido es 5</w:t>
             </w:r>
           </w:p>
           <w:p>
@@ -548,10 +516,7 @@
           </w:tcPr>
           <w:p>
             <w:r>
-              <w:t>CP_</w:t>
-            </w:r>
-            <w:r>
-              <w:t>3</w:t>
+              <w:t>CP_3</w:t>
             </w:r>
           </w:p>
         </w:tc>
@@ -725,7 +690,7 @@
               <w:t>CP_</w:t>
             </w:r>
             <w:r>
-              <w:t>4</w:t>
+              <w:t>15</w:t>
             </w:r>
           </w:p>
         </w:tc>
@@ -735,10 +700,10 @@
           </w:tcPr>
           <w:p>
             <w:r>
-              <w:t xml:space="preserve">Se ingresan los </w:t>
-            </w:r>
-            <w:r>
-              <w:t>valores 5 y 9</w:t>
+              <w:t xml:space="preserve">Se ingresan </w:t>
+            </w:r>
+            <w:r>
+              <w:t>un valor decimal igual 3.3</w:t>
             </w:r>
           </w:p>
         </w:tc>
@@ -749,30 +714,26 @@
           <w:p>
             <w:pPr>
               <w:pStyle w:val="Default"/>
-            </w:pPr>
-            <w:r>
-              <w:rPr>
+              <w:rPr>
+                <w:color w:val="auto"/>
+              </w:rPr>
+            </w:pPr>
+            <w:r>
+              <w:rPr>
+                <w:color w:val="auto"/>
                 <w:sz w:val="22"/>
                 <w:szCs w:val="22"/>
               </w:rPr>
-              <w:t xml:space="preserve">El resultado obtenido es </w:t>
-            </w:r>
-            <w:r>
-              <w:rPr>
+              <w:t>El resultado obtenid</w:t>
+            </w:r>
+            <w:r>
+              <w:rPr>
+                <w:color w:val="auto"/>
                 <w:sz w:val="22"/>
                 <w:szCs w:val="22"/>
               </w:rPr>
-              <w:t>45</w:t>
-            </w:r>
-          </w:p>
-          <w:p>
-            <w:pPr>
-              <w:pStyle w:val="Default"/>
-              <w:rPr>
-                <w:sz w:val="22"/>
-                <w:szCs w:val="22"/>
-              </w:rPr>
-            </w:pPr>
+              <w:t>o es three</w:t>
+            </w:r>
           </w:p>
         </w:tc>
         <w:tc>
@@ -791,10 +752,10 @@
                 <w:noProof/>
               </w:rPr>
               <w:drawing>
-                <wp:inline distT="0" distB="0" distL="0" distR="0" wp14:anchorId="332DADAF" wp14:editId="7A6CD901">
-                  <wp:extent cx="5612130" cy="1274445"/>
-                  <wp:effectExtent l="0" t="0" r="7620" b="1905"/>
-                  <wp:docPr id="16" name="Picture 16"/>
+                <wp:inline distT="0" distB="0" distL="0" distR="0" wp14:anchorId="6D9209D2" wp14:editId="168F9EA0">
+                  <wp:extent cx="5619115" cy="1317625"/>
+                  <wp:effectExtent l="0" t="0" r="635" b="0"/>
+                  <wp:docPr id="2" name="Picture 2"/>
                   <wp:cNvGraphicFramePr>
                     <a:graphicFrameLocks xmlns:a="http://schemas.openxmlformats.org/drawingml/2006/main" noChangeAspect="1"/>
                   </wp:cNvGraphicFramePr>
@@ -814,7 +775,7 @@
                         <pic:spPr>
                           <a:xfrm>
                             <a:off x="0" y="0"/>
-                            <a:ext cx="5612130" cy="1274445"/>
+                            <a:ext cx="5619115" cy="1317625"/>
                           </a:xfrm>
                           <a:prstGeom prst="rect">
                             <a:avLst/>
@@ -842,13 +803,14 @@
             </w:pPr>
             <w:r>
               <w:rPr>
+                <w:rFonts w:ascii="Times New Roman" w:hAnsi="Times New Roman" w:cs="Times New Roman"/>
                 <w:noProof/>
               </w:rPr>
               <w:drawing>
-                <wp:inline distT="0" distB="0" distL="0" distR="0" wp14:anchorId="085E97ED" wp14:editId="2FF725C2">
-                  <wp:extent cx="5612130" cy="1459230"/>
-                  <wp:effectExtent l="0" t="0" r="7620" b="7620"/>
-                  <wp:docPr id="17" name="Picture 17" descr="Text&#10;&#10;Description automatically generated"/>
+                <wp:inline distT="0" distB="0" distL="0" distR="0" wp14:anchorId="7955DFBF" wp14:editId="6E75983F">
+                  <wp:extent cx="5619115" cy="1289050"/>
+                  <wp:effectExtent l="0" t="0" r="635" b="6350"/>
+                  <wp:docPr id="22" name="Picture 22"/>
                   <wp:cNvGraphicFramePr>
                     <a:graphicFrameLocks xmlns:a="http://schemas.openxmlformats.org/drawingml/2006/main" noChangeAspect="1"/>
                   </wp:cNvGraphicFramePr>
@@ -856,7 +818,7 @@
                     <a:graphicData uri="http://schemas.openxmlformats.org/drawingml/2006/picture">
                       <pic:pic xmlns:pic="http://schemas.openxmlformats.org/drawingml/2006/picture">
                         <pic:nvPicPr>
-                          <pic:cNvPr id="17" name="Picture 17" descr="Text&#10;&#10;Description automatically generated"/>
+                          <pic:cNvPr id="1" name=""/>
                           <pic:cNvPicPr/>
                         </pic:nvPicPr>
                         <pic:blipFill>
@@ -868,7 +830,7 @@
                         <pic:spPr>
                           <a:xfrm>
                             <a:off x="0" y="0"/>
-                            <a:ext cx="5612130" cy="1459230"/>
+                            <a:ext cx="5619115" cy="1289050"/>
                           </a:xfrm>
                           <a:prstGeom prst="rect">
                             <a:avLst/>
@@ -893,6 +855,13 @@
                 <w:noProof/>
               </w:rPr>
             </w:pPr>
+            <w:r>
+              <w:rPr>
+                <w:rFonts w:ascii="Times New Roman" w:hAnsi="Times New Roman" w:cs="Times New Roman"/>
+                <w:noProof/>
+              </w:rPr>
+              <w:t>Falla</w:t>
+            </w:r>
           </w:p>
         </w:tc>
       </w:tr>
@@ -903,11 +872,7 @@
           </w:tcPr>
           <w:p>
             <w:r>
-              <w:lastRenderedPageBreak/>
-              <w:t>CP_</w:t>
-            </w:r>
-            <w:r>
-              <w:t>5</w:t>
+              <w:t>CP_5</w:t>
             </w:r>
           </w:p>
         </w:tc>
@@ -917,10 +882,7 @@
           </w:tcPr>
           <w:p>
             <w:r>
-              <w:t xml:space="preserve">Se ingresan los valores </w:t>
-            </w:r>
-            <w:r>
-              <w:t>7 y 0.9</w:t>
+              <w:t>Se ingresan los valores 7 y 0.9</w:t>
             </w:r>
           </w:p>
         </w:tc>
@@ -936,6 +898,13 @@
                 <w:szCs w:val="22"/>
               </w:rPr>
             </w:pPr>
+            <w:r>
+              <w:rPr>
+                <w:sz w:val="22"/>
+                <w:szCs w:val="22"/>
+              </w:rPr>
+              <w:t>Se genera un error 500</w:t>
+            </w:r>
           </w:p>
         </w:tc>
         <w:tc>
@@ -1073,10 +1042,7 @@
           </w:tcPr>
           <w:p>
             <w:r>
-              <w:t>CP_</w:t>
-            </w:r>
-            <w:r>
-              <w:t>6</w:t>
+              <w:t>CP_6</w:t>
             </w:r>
           </w:p>
         </w:tc>
@@ -1086,16 +1052,7 @@
           </w:tcPr>
           <w:p>
             <w:r>
-              <w:t xml:space="preserve">Se ingresan los valores </w:t>
-            </w:r>
-            <w:r>
-              <w:t>8</w:t>
-            </w:r>
-            <w:r>
-              <w:t xml:space="preserve"> y </w:t>
-            </w:r>
-            <w:r>
-              <w:t>a</w:t>
+              <w:t>Se ingresan los valores 8 y a</w:t>
             </w:r>
           </w:p>
         </w:tc>
@@ -1111,6 +1068,13 @@
                 <w:szCs w:val="22"/>
               </w:rPr>
             </w:pPr>
+            <w:r>
+              <w:rPr>
+                <w:sz w:val="22"/>
+                <w:szCs w:val="22"/>
+              </w:rPr>
+              <w:t>Se genera un error 500</w:t>
+            </w:r>
           </w:p>
         </w:tc>
         <w:tc>
@@ -1248,10 +1212,7 @@
           </w:tcPr>
           <w:p>
             <w:r>
-              <w:t>CP_</w:t>
-            </w:r>
-            <w:r>
-              <w:t>7</w:t>
+              <w:t>CP_7</w:t>
             </w:r>
           </w:p>
         </w:tc>
@@ -1261,10 +1222,7 @@
           </w:tcPr>
           <w:p>
             <w:r>
-              <w:t xml:space="preserve">Se ingresan los valores </w:t>
-            </w:r>
-            <w:r>
-              <w:t>9 y 2</w:t>
+              <w:t>Se ingresan los valores 9 y 2</w:t>
             </w:r>
           </w:p>
         </w:tc>
@@ -1281,14 +1239,7 @@
                 <w:sz w:val="22"/>
                 <w:szCs w:val="22"/>
               </w:rPr>
-              <w:t xml:space="preserve">El resultado obtenido es </w:t>
-            </w:r>
-            <w:r>
-              <w:rPr>
-                <w:sz w:val="22"/>
-                <w:szCs w:val="22"/>
-              </w:rPr>
-              <w:t>7</w:t>
+              <w:t>El resultado obtenido es 7</w:t>
             </w:r>
           </w:p>
           <w:p>
@@ -1449,10 +1400,7 @@
           </w:tcPr>
           <w:p>
             <w:r>
-              <w:t xml:space="preserve">Se ingresan los valores </w:t>
-            </w:r>
-            <w:r>
-              <w:t>A y B</w:t>
+              <w:t>Se ingresan los valores A y B</w:t>
             </w:r>
           </w:p>
         </w:tc>
@@ -1473,7 +1421,21 @@
                 <w:sz w:val="22"/>
                 <w:szCs w:val="22"/>
               </w:rPr>
+              <w:t xml:space="preserve">Se </w:t>
+            </w:r>
+            <w:r>
+              <w:rPr>
+                <w:sz w:val="22"/>
+                <w:szCs w:val="22"/>
+              </w:rPr>
               <w:t>genera un error</w:t>
+            </w:r>
+            <w:r>
+              <w:rPr>
+                <w:sz w:val="22"/>
+                <w:szCs w:val="22"/>
+              </w:rPr>
+              <w:t xml:space="preserve"> 500</w:t>
             </w:r>
           </w:p>
         </w:tc>
@@ -1612,7 +1574,6 @@
           </w:tcPr>
           <w:p>
             <w:r>
-              <w:lastRenderedPageBreak/>
               <w:t>CP_</w:t>
             </w:r>
             <w:r>
@@ -2083,7 +2044,6 @@
           </w:tcPr>
           <w:p>
             <w:r>
-              <w:lastRenderedPageBreak/>
               <w:t>Cp_18</w:t>
             </w:r>
           </w:p>
@@ -2269,10 +2229,7 @@
           </w:tcPr>
           <w:p>
             <w:r>
-              <w:t>Agrega</w:t>
-            </w:r>
-            <w:r>
-              <w:t xml:space="preserve"> múltiples productos al carrito de compras</w:t>
+              <w:t>Agrega múltiples productos al carrito de compras</w:t>
             </w:r>
           </w:p>
         </w:tc>
@@ -2430,7 +2387,6 @@
           </w:tcPr>
           <w:p>
             <w:r>
-              <w:lastRenderedPageBreak/>
               <w:t>CP_20</w:t>
             </w:r>
           </w:p>

</xml_diff>

<commit_message>
Entrega PDF y documentos excel, donde se registran las evidencias
</commit_message>
<xml_diff>
--- a/4. Evidencia casos de prueba.docx
+++ b/4. Evidencia casos de prueba.docx
@@ -732,8 +732,18 @@
                 <w:sz w:val="22"/>
                 <w:szCs w:val="22"/>
               </w:rPr>
-              <w:t>o es three</w:t>
-            </w:r>
+              <w:t xml:space="preserve">o es </w:t>
+            </w:r>
+            <w:proofErr w:type="spellStart"/>
+            <w:r>
+              <w:rPr>
+                <w:color w:val="auto"/>
+                <w:sz w:val="22"/>
+                <w:szCs w:val="22"/>
+              </w:rPr>
+              <w:t>three</w:t>
+            </w:r>
+            <w:proofErr w:type="spellEnd"/>
           </w:p>
         </w:tc>
         <w:tc>
@@ -872,6 +882,7 @@
           </w:tcPr>
           <w:p>
             <w:r>
+              <w:lastRenderedPageBreak/>
               <w:t>CP_5</w:t>
             </w:r>
           </w:p>
@@ -1574,6 +1585,7 @@
           </w:tcPr>
           <w:p>
             <w:r>
+              <w:lastRenderedPageBreak/>
               <w:t>CP_</w:t>
             </w:r>
             <w:r>
@@ -1930,8 +1942,13 @@
           </w:tcPr>
           <w:p>
             <w:r>
-              <w:t>Se buscan el producto jkll</w:t>
-            </w:r>
+              <w:t xml:space="preserve">Se buscan el producto </w:t>
+            </w:r>
+            <w:proofErr w:type="spellStart"/>
+            <w:r>
+              <w:t>jkll</w:t>
+            </w:r>
+            <w:proofErr w:type="spellEnd"/>
           </w:p>
         </w:tc>
         <w:tc>
@@ -1958,7 +1975,23 @@
                 <w:sz w:val="22"/>
                 <w:szCs w:val="22"/>
               </w:rPr>
-              <w:t>“¡Disculpa!, No encontramos productos para tu búsqueda “&lt;jkll&gt;”. Inténtalo de nuevo.</w:t>
+              <w:t>“¡Disculpa!, No encontramos productos para tu búsqueda “&lt;</w:t>
+            </w:r>
+            <w:proofErr w:type="spellStart"/>
+            <w:r>
+              <w:rPr>
+                <w:sz w:val="22"/>
+                <w:szCs w:val="22"/>
+              </w:rPr>
+              <w:t>jkll</w:t>
+            </w:r>
+            <w:proofErr w:type="spellEnd"/>
+            <w:r>
+              <w:rPr>
+                <w:sz w:val="22"/>
+                <w:szCs w:val="22"/>
+              </w:rPr>
+              <w:t>&gt;”. Inténtalo de nuevo.</w:t>
             </w:r>
           </w:p>
         </w:tc>
@@ -2044,6 +2077,7 @@
           </w:tcPr>
           <w:p>
             <w:r>
+              <w:lastRenderedPageBreak/>
               <w:t>Cp_18</w:t>
             </w:r>
           </w:p>
@@ -2387,7 +2421,11 @@
           </w:tcPr>
           <w:p>
             <w:r>
-              <w:t>CP_20</w:t>
+              <w:lastRenderedPageBreak/>
+              <w:t>CP_</w:t>
+            </w:r>
+            <w:r>
+              <w:t>21</w:t>
             </w:r>
           </w:p>
         </w:tc>

</xml_diff>